<commit_message>
New translations email 4-1 [template] partner email – documents received.docx (German)
</commit_message>
<xml_diff>
--- a/public/email/crowdin/translations/de/Email 4-1 [TEMPLATE] Partner email – documents received.docx
+++ b/public/email/crowdin/translations/de/Email 4-1 [TEMPLATE] Partner email – documents received.docx
@@ -45,7 +45,7 @@
         <w:pStyle w:val="P68B1DB1-Normal2"/>
       </w:pPr>
       <w:r>
-        <w:t>English</w:t>
+        <w:t>Englisch</w:t>
       </w:r>
     </w:p>
     <w:p/>
@@ -173,7 +173,7 @@
         <w:pStyle w:val="P68B1DB1-Normal3"/>
       </w:pPr>
       <w:r>
-        <w:t xml:space="preserve">Thank you for submitting your documents</w:t>
+        <w:t xml:space="preserve">Vielen Dank für die Einreichung Ihrer Dokumente</w:t>
       </w:r>
     </w:p>
     <w:p/>
@@ -206,7 +206,7 @@
         <w:t xml:space="preserve">[EVENT NAME]</w:t>
       </w:r>
       <w:r>
-        <w:t xml:space="preserve">. Based on the information you’ve given us, we’ll make the necessary arrangements, including accommodation and transportation.</w:t>
+        <w:t xml:space="preserve">. Auf der Grundlage der Informationen, die Sie uns gegeben haben, treffen wir die notwendigen Vorkehrungen, einschließlich Unterkunft und Transport.</w:t>
       </w:r>
     </w:p>
     <w:p>

</xml_diff>